<commit_message>
Aggiunta data di nascita e morte. completo!
</commit_message>
<xml_diff>
--- a/Francese/Eugène Ionesco.docx
+++ b/Francese/Eugène Ionesco.docx
@@ -19,6 +19,16 @@
         </w:rPr>
         <w:t>Eugène Ionesco</w:t>
       </w:r>
+      <w:r>
+        <w:rPr>
+          <w:rFonts w:ascii="Arial" w:hAnsi="Arial" w:cs="Arial"/>
+          <w:sz w:val="28"/>
+          <w:szCs w:val="28"/>
+        </w:rPr>
+        <w:t xml:space="preserve"> (1912-1994)</w:t>
+      </w:r>
+      <w:bookmarkStart w:id="0" w:name="_GoBack"/>
+      <w:bookmarkEnd w:id="0"/>
     </w:p>
     <w:p>
       <w:pPr>
@@ -27,6 +37,7 @@
           <w:rFonts w:ascii="Arial" w:hAnsi="Arial" w:cs="Arial"/>
         </w:rPr>
       </w:pPr>
+      <w:proofErr w:type="gramStart"/>
       <w:r>
         <w:rPr>
           <w:rFonts w:ascii="Arial" w:hAnsi="Arial" w:cs="Arial"/>
@@ -40,6 +51,7 @@
         </w:rPr>
         <w:t>:</w:t>
       </w:r>
+      <w:proofErr w:type="gramEnd"/>
     </w:p>
     <w:p>
       <w:pPr>
@@ -52,7 +64,21 @@
         <w:rPr>
           <w:rFonts w:ascii="Arial" w:hAnsi="Arial" w:cs="Arial"/>
         </w:rPr>
-        <w:t xml:space="preserve">Son père est roumain, sa mère est française. Il vit son enfance en France après il va en Roumanie où il termine ses études et il obtient une bourse pour préparer une thèse. Au debout il compose seulement quelques poèmes et articles pour les revues. Sa première pièce est « La Cantatrice chauve ». il a écrit aussi des essais sur l’art dramatique. Il est élu à l’Académie française en 1970. </w:t>
+        <w:t xml:space="preserve">Son père est roumain, sa mère est française. Il vit son enfance en France après il va en Roumanie où il termine ses études et il obtient une bourse pour préparer une thèse. Au debout il compose seulement quelques poèmes et articles pour les revues. Sa première pièce est « La Cantatrice chauve ». </w:t>
+      </w:r>
+      <w:proofErr w:type="gramStart"/>
+      <w:r>
+        <w:rPr>
+          <w:rFonts w:ascii="Arial" w:hAnsi="Arial" w:cs="Arial"/>
+        </w:rPr>
+        <w:t>il</w:t>
+      </w:r>
+      <w:proofErr w:type="gramEnd"/>
+      <w:r>
+        <w:rPr>
+          <w:rFonts w:ascii="Arial" w:hAnsi="Arial" w:cs="Arial"/>
+        </w:rPr>
+        <w:t xml:space="preserve"> a écrit aussi des essais sur l’art dramatique. Il est élu à l’Académie française en 1970. </w:t>
       </w:r>
     </w:p>
     <w:p>
@@ -98,7 +124,14 @@
         <w:rPr>
           <w:rFonts w:ascii="Arial" w:hAnsi="Arial" w:cs="Arial"/>
         </w:rPr>
-        <w:t xml:space="preserve">. Il l’a écrit en s’appuyant au </w:t>
+        <w:t xml:space="preserve">. Il l’a écrit en s’appuyant </w:t>
+      </w:r>
+      <w:proofErr w:type="gramStart"/>
+      <w:r>
+        <w:rPr>
+          <w:rFonts w:ascii="Arial" w:hAnsi="Arial" w:cs="Arial"/>
+        </w:rPr>
+        <w:t xml:space="preserve">au </w:t>
       </w:r>
       <w:proofErr w:type="spellStart"/>
       <w:r>
@@ -108,6 +141,7 @@
         <w:t>Assimil</w:t>
       </w:r>
       <w:proofErr w:type="spellEnd"/>
+      <w:proofErr w:type="gramEnd"/>
       <w:r>
         <w:rPr>
           <w:rFonts w:ascii="Arial" w:hAnsi="Arial" w:cs="Arial"/>
@@ -124,12 +158,14 @@
           <w:rFonts w:ascii="Arial" w:hAnsi="Arial" w:cs="Arial"/>
         </w:rPr>
       </w:pPr>
+      <w:proofErr w:type="gramStart"/>
       <w:r>
         <w:rPr>
           <w:rFonts w:ascii="Arial" w:hAnsi="Arial" w:cs="Arial"/>
         </w:rPr>
         <w:t>Action:</w:t>
       </w:r>
+      <w:proofErr w:type="gramEnd"/>
       <w:r>
         <w:rPr>
           <w:rFonts w:ascii="Arial" w:hAnsi="Arial" w:cs="Arial"/>
@@ -170,27 +206,21 @@
         <w:rPr>
           <w:rFonts w:ascii="Arial" w:hAnsi="Arial" w:cs="Arial"/>
         </w:rPr>
-        <w:t xml:space="preserve">de la grande tradition du </w:t>
-      </w:r>
-      <w:r>
-        <w:rPr>
-          <w:rFonts w:ascii="Arial" w:hAnsi="Arial" w:cs="Arial"/>
-        </w:rPr>
-        <w:t>théâtre</w:t>
-      </w:r>
-      <w:r>
-        <w:rPr>
-          <w:rFonts w:ascii="Arial" w:hAnsi="Arial" w:cs="Arial"/>
-        </w:rPr>
-        <w:t>. Les personnages sont stéréotypés est la chronologie est abolie et l’action est circulaire. Le titre n’a aucun sens parce que il n’y a pas la Canta</w:t>
-      </w:r>
-      <w:bookmarkStart w:id="0" w:name="_GoBack"/>
-      <w:bookmarkEnd w:id="0"/>
-      <w:r>
-        <w:rPr>
-          <w:rFonts w:ascii="Arial" w:hAnsi="Arial" w:cs="Arial"/>
-        </w:rPr>
-        <w:t xml:space="preserve">trice chauve. </w:t>
+        <w:t xml:space="preserve">de la grande tradition du théâtre. Les personnages sont stéréotypés est la chronologie est abolie et l’action est circulaire. Le titre n’a aucun sens parce </w:t>
+      </w:r>
+      <w:proofErr w:type="gramStart"/>
+      <w:r>
+        <w:rPr>
+          <w:rFonts w:ascii="Arial" w:hAnsi="Arial" w:cs="Arial"/>
+        </w:rPr>
+        <w:t>que il</w:t>
+      </w:r>
+      <w:proofErr w:type="gramEnd"/>
+      <w:r>
+        <w:rPr>
+          <w:rFonts w:ascii="Arial" w:hAnsi="Arial" w:cs="Arial"/>
+        </w:rPr>
+        <w:t xml:space="preserve"> n’y a pas la Cantatrice chauve. </w:t>
       </w:r>
     </w:p>
     <w:p>
@@ -209,13 +239,7 @@
         <w:rPr>
           <w:rFonts w:ascii="Arial" w:hAnsi="Arial" w:cs="Arial"/>
         </w:rPr>
-        <w:t xml:space="preserve">La Leçon (1951) </w:t>
-      </w:r>
-      <w:r>
-        <w:rPr>
-          <w:rFonts w:ascii="Arial" w:hAnsi="Arial" w:cs="Arial"/>
-        </w:rPr>
-        <w:t>théâtre</w:t>
+        <w:t>La Leçon (1951) théâtre</w:t>
       </w:r>
     </w:p>
     <w:p>
@@ -234,13 +258,7 @@
         <w:rPr>
           <w:rFonts w:ascii="Arial" w:hAnsi="Arial" w:cs="Arial"/>
         </w:rPr>
-        <w:t xml:space="preserve">Les Chaises (1952) </w:t>
-      </w:r>
-      <w:r>
-        <w:rPr>
-          <w:rFonts w:ascii="Arial" w:hAnsi="Arial" w:cs="Arial"/>
-        </w:rPr>
-        <w:t>théâtre</w:t>
+        <w:t>Les Chaises (1952) théâtre</w:t>
       </w:r>
     </w:p>
     <w:p>
@@ -259,13 +277,7 @@
         <w:rPr>
           <w:rFonts w:ascii="Arial" w:hAnsi="Arial" w:cs="Arial"/>
         </w:rPr>
-        <w:t xml:space="preserve">Rhinocéros (1959) </w:t>
-      </w:r>
-      <w:r>
-        <w:rPr>
-          <w:rFonts w:ascii="Arial" w:hAnsi="Arial" w:cs="Arial"/>
-        </w:rPr>
-        <w:t>théâtre</w:t>
+        <w:t>Rhinocéros (1959) théâtre</w:t>
       </w:r>
     </w:p>
     <w:p>
@@ -342,19 +354,21 @@
         <w:rPr>
           <w:rFonts w:ascii="Arial" w:hAnsi="Arial" w:cs="Arial"/>
         </w:rPr>
-        <w:t xml:space="preserve"> pour qualifier les pièces qui marquent une rupture avec le genre classique et abordent la question de l’existence humain (après la Second Guerre Mondiale). Ionesco met en scène la solitude et le désespoir de l’homme sur un ton burlesque, mais il aborde aussi un </w:t>
-      </w:r>
-      <w:r>
-        <w:rPr>
-          <w:rFonts w:ascii="Arial" w:hAnsi="Arial" w:cs="Arial"/>
-        </w:rPr>
-        <w:t>théâtre</w:t>
-      </w:r>
-      <w:r>
-        <w:rPr>
-          <w:rFonts w:ascii="Arial" w:hAnsi="Arial" w:cs="Arial"/>
-        </w:rPr>
-        <w:t xml:space="preserve"> plus engagé avec Rhinocéros où il dénonce la barbarie des régimes totalitaires à travers l’épidémie de «</w:t>
+        <w:t xml:space="preserve"> pour qualifier les pièces qui marquent une rupture avec le genre classique et abordent la question de l’existence humain (après la Second Guerre Mondiale). Ionesco met en scène la solitude et le désespoir de l’homme sur un ton burlesque, mais il aborde </w:t>
+      </w:r>
+      <w:proofErr w:type="gramStart"/>
+      <w:r>
+        <w:rPr>
+          <w:rFonts w:ascii="Arial" w:hAnsi="Arial" w:cs="Arial"/>
+        </w:rPr>
+        <w:t>aussi</w:t>
+      </w:r>
+      <w:proofErr w:type="gramEnd"/>
+      <w:r>
+        <w:rPr>
+          <w:rFonts w:ascii="Arial" w:hAnsi="Arial" w:cs="Arial"/>
+        </w:rPr>
+        <w:t xml:space="preserve"> un théâtre plus engagé avec Rhinocéros où il dénonce la barbarie des régimes totalitaires à travers l’épidémie de «</w:t>
       </w:r>
       <w:proofErr w:type="spellStart"/>
       <w:r>
@@ -400,7 +414,21 @@
         <w:rPr>
           <w:rFonts w:ascii="Arial" w:hAnsi="Arial" w:cs="Arial"/>
         </w:rPr>
-        <w:t xml:space="preserve">Donc, il donne une fonction importante à l’art dramatique parce qu’elle doit faire réfléchir. Ses pièces rejettent la représentation traditionnelle. Il se consacre avant tout à la scène. Son personnages n’ont pas une psychologie et incarnent des aspects fondamentaux de la condition humain. L’intrigue est réduit à l’essentiel. </w:t>
+        <w:t xml:space="preserve">Donc, il donne une fonction importante à l’art dramatique parce qu’elle doit faire réfléchir. Ses pièces rejettent la représentation traditionnelle. Il se consacre avant tout à la scène. Son personnages n’ont pas une psychologie et incarnent des aspects fondamentaux de la condition humain. L’intrigue est </w:t>
+      </w:r>
+      <w:proofErr w:type="gramStart"/>
+      <w:r>
+        <w:rPr>
+          <w:rFonts w:ascii="Arial" w:hAnsi="Arial" w:cs="Arial"/>
+        </w:rPr>
+        <w:t>réduit</w:t>
+      </w:r>
+      <w:proofErr w:type="gramEnd"/>
+      <w:r>
+        <w:rPr>
+          <w:rFonts w:ascii="Arial" w:hAnsi="Arial" w:cs="Arial"/>
+        </w:rPr>
+        <w:t xml:space="preserve"> à l’essentiel. </w:t>
       </w:r>
     </w:p>
     <w:sectPr>

</xml_diff>